<commit_message>
Updates based on today's meeting
</commit_message>
<xml_diff>
--- a/recon_ao/aaaNotes/NamingShcemeRecons.docx
+++ b/recon_ao/aaaNotes/NamingShcemeRecons.docx
@@ -785,6 +785,7 @@
         <w:rPr>
           <w:sz w:val="16"/>
           <w:szCs w:val="16"/>
+          <w:highlight w:val="green"/>
         </w:rPr>
         <w:t>5) Redo naming hierarchy as above and better rationalize code</w:t>
       </w:r>
@@ -1118,6 +1119,13 @@
           <w:szCs w:val="16"/>
         </w:rPr>
         <w:t>Classes but not completely hopeless to work on the project.</w:t>
+      </w:r>
+      <w:r>
+        <w:rPr>
+          <w:sz w:val="16"/>
+          <w:szCs w:val="16"/>
+        </w:rPr>
+        <w:t xml:space="preserve">  Start August 26 which is when summer officially ends.</w:t>
       </w:r>
     </w:p>
     <w:p>

</xml_diff>